<commit_message>
Unofficial Japanese Tranlation:Recommended open source compliance practices(For Compliance Professionals)
</commit_message>
<xml_diff>
--- a/copyofrecommendedcompliancepractices-JP_unofficial.docx
+++ b/copyofrecommendedcompliancepractices-JP_unofficial.docx
@@ -329,12 +329,19 @@
     <w:p>
       <w:pPr>
         <w:pStyle w:val="11"/>
+        <w:ind w:left="315" w:hangingChars="150" w:hanging="315"/>
       </w:pPr>
       <w:r>
         <w:rPr>
           <w:rFonts w:hint="eastAsia"/>
         </w:rPr>
         <w:t>◆</w:t>
+      </w:r>
+      <w:r>
+        <w:rPr>
+          <w:rFonts w:hint="eastAsia"/>
+        </w:rPr>
+        <w:t xml:space="preserve"> </w:t>
       </w:r>
       <w:r>
         <w:rPr>
@@ -585,7 +592,13 @@
           <w:rFonts w:hint="eastAsia"/>
           <w:b/>
         </w:rPr>
-        <w:t>エンジアリングチームとの議論を</w:t>
+        <w:t>エンジアリングチームとの議論</w:t>
+      </w:r>
+      <w:r>
+        <w:rPr>
+          <w:rFonts w:hint="eastAsia"/>
+        </w:rPr>
+        <w:t>を</w:t>
       </w:r>
       <w:r>
         <w:rPr>
@@ -864,16 +877,7 @@
           <w:rFonts w:hint="eastAsia"/>
           <w:b/>
         </w:rPr>
-        <w:t>GPLラ</w:t>
-      </w:r>
-      <w:bookmarkStart w:id="0" w:name="_GoBack"/>
-      <w:bookmarkEnd w:id="0"/>
-      <w:r>
-        <w:rPr>
-          <w:rFonts w:hint="eastAsia"/>
-          <w:b/>
-        </w:rPr>
-        <w:t>イセンスのソースコード</w:t>
+        <w:t>GPLライセンスのソースコード</w:t>
       </w:r>
       <w:r>
         <w:rPr>
@@ -1379,7 +1383,13 @@
         <w:rPr>
           <w:rFonts w:hint="eastAsia"/>
         </w:rPr>
-        <w:t>：著作者（たち）にコンタクトし、異なるライセンスを依頼することができるか？</w:t>
+        <w:t>：著作者（たち）にコンタクトし、異なるライセンスの設定を</w:t>
+      </w:r>
+      <w:r>
+        <w:rPr>
+          <w:rFonts w:hint="eastAsia"/>
+        </w:rPr>
+        <w:t>依頼することができるか？</w:t>
       </w:r>
     </w:p>
     <w:p>
@@ -1463,8 +1473,10 @@
         <w:rPr>
           <w:rFonts w:hint="eastAsia"/>
         </w:rPr>
-        <w:t>であること</w:t>
-      </w:r>
+        <w:t>になっている</w:t>
+      </w:r>
+      <w:bookmarkStart w:id="0" w:name="_GoBack"/>
+      <w:bookmarkEnd w:id="0"/>
     </w:p>
     <w:sectPr>
       <w:headerReference w:type="default" r:id="rId8"/>
@@ -1607,7 +1619,14 @@
                               <w:rFonts w:asciiTheme="majorHAnsi" w:hAnsiTheme="majorHAnsi" w:cstheme="majorHAnsi"/>
                               <w:lang w:val="ja-JP"/>
                             </w:rPr>
-                            <w:t xml:space="preserve"> / </w:t>
+                            <w:t xml:space="preserve"> </w:t>
+                          </w:r>
+                          <w:r>
+                            <w:rPr>
+                              <w:rFonts w:asciiTheme="majorHAnsi" w:hAnsiTheme="majorHAnsi" w:cstheme="majorHAnsi"/>
+                              <w:lang w:val="ja-JP"/>
+                            </w:rPr>
+                            <w:t xml:space="preserve">/ </w:t>
                           </w:r>
                           <w:r>
                             <w:rPr>
@@ -1722,7 +1741,14 @@
                         <w:rFonts w:asciiTheme="majorHAnsi" w:hAnsiTheme="majorHAnsi" w:cstheme="majorHAnsi"/>
                         <w:lang w:val="ja-JP"/>
                       </w:rPr>
-                      <w:t xml:space="preserve"> / </w:t>
+                      <w:t xml:space="preserve"> </w:t>
+                    </w:r>
+                    <w:r>
+                      <w:rPr>
+                        <w:rFonts w:asciiTheme="majorHAnsi" w:hAnsiTheme="majorHAnsi" w:cstheme="majorHAnsi"/>
+                        <w:lang w:val="ja-JP"/>
+                      </w:rPr>
+                      <w:t xml:space="preserve">/ </w:t>
                     </w:r>
                     <w:r>
                       <w:rPr>
@@ -1830,8 +1856,16 @@
       <w:rPr>
         <w:rFonts w:ascii="Meiryo UI" w:eastAsia="Meiryo UI" w:hAnsi="Meiryo UI" w:cs="Meiryo UI"/>
       </w:rPr>
-      <w:t>@IbrahimAtLinux</w:t>
+      <w:t>@</w:t>
     </w:r>
+    <w:proofErr w:type="spellStart"/>
+    <w:r>
+      <w:rPr>
+        <w:rFonts w:ascii="Meiryo UI" w:eastAsia="Meiryo UI" w:hAnsi="Meiryo UI" w:cs="Meiryo UI"/>
+      </w:rPr>
+      <w:t>IbrahimAtLinux</w:t>
+    </w:r>
+    <w:proofErr w:type="spellEnd"/>
   </w:p>
 </w:ftr>
 </file>
@@ -1908,7 +1942,24 @@
           <w:rFonts w:ascii="メイリオ" w:eastAsia="メイリオ" w:hAnsi="メイリオ" w:cs="メイリオ" w:hint="eastAsia"/>
           <w:sz w:val="12"/>
         </w:rPr>
-        <w:t>プログラムを作成する際には、しばしば、頻繁に利用する同じ記述の繰り返しや、微妙な変更を加えるだけで使うことができそうなパターンに遭遇する。そのようなパターンをスニペットとして登録しておくと、一塊のコードを呼び出して貼り付けることで簡単に記述できるようになる。（Weblio辞書「スニペット」から）</w:t>
+        <w:t>プログラムを作成する際には、しばしば、頻繁に利用する同じ記述の繰り返しや、微妙な変更を加えるだけで使うことができそうなパターンに遭遇する。そのようなパターンをスニペットとして登録しておくと、一塊のコードを呼び出して貼り付けることで簡単に記述できるようになる。（</w:t>
+      </w:r>
+      <w:hyperlink r:id="rId1" w:history="1">
+        <w:r>
+          <w:rPr>
+            <w:rStyle w:val="aa"/>
+            <w:rFonts w:ascii="メイリオ" w:eastAsia="メイリオ" w:hAnsi="メイリオ" w:cs="メイリオ" w:hint="eastAsia"/>
+            <w:sz w:val="12"/>
+          </w:rPr>
+          <w:t>Weblio辞書「スニペット」</w:t>
+        </w:r>
+      </w:hyperlink>
+      <w:r>
+        <w:rPr>
+          <w:rFonts w:ascii="メイリオ" w:eastAsia="メイリオ" w:hAnsi="メイリオ" w:cs="メイリオ" w:hint="eastAsia"/>
+          <w:sz w:val="12"/>
+        </w:rPr>
+        <w:t>から）</w:t>
       </w:r>
     </w:p>
   </w:footnote>
@@ -3146,7 +3197,7 @@
 </file>
 
 <file path=customXml/itemProps1.xml><?xml version="1.0" encoding="utf-8"?>
-<ds:datastoreItem xmlns:ds="http://schemas.openxmlformats.org/officeDocument/2006/customXml" ds:itemID="{9BA5BE28-E444-490F-B404-BE5CCDC4BA52}">
+<ds:datastoreItem xmlns:ds="http://schemas.openxmlformats.org/officeDocument/2006/customXml" ds:itemID="{62C6713F-CD8C-4E14-B4C1-73A7C5868D40}">
   <ds:schemaRefs>
     <ds:schemaRef ds:uri="http://schemas.openxmlformats.org/officeDocument/2006/bibliography"/>
   </ds:schemaRefs>

</xml_diff>

<commit_message>
Unofficial Japanese Translation:Recommended open source compliance(For Compliance Professionals)
</commit_message>
<xml_diff>
--- a/copyofrecommendedcompliancepractices-JP_unofficial.docx
+++ b/copyofrecommendedcompliancepractices-JP_unofficial.docx
@@ -1475,8 +1475,6 @@
         </w:rPr>
         <w:t>になっている</w:t>
       </w:r>
-      <w:bookmarkStart w:id="0" w:name="_GoBack"/>
-      <w:bookmarkEnd w:id="0"/>
     </w:p>
     <w:sectPr>
       <w:headerReference w:type="default" r:id="rId8"/>
@@ -1619,14 +1617,7 @@
                               <w:rFonts w:asciiTheme="majorHAnsi" w:hAnsiTheme="majorHAnsi" w:cstheme="majorHAnsi"/>
                               <w:lang w:val="ja-JP"/>
                             </w:rPr>
-                            <w:t xml:space="preserve"> </w:t>
-                          </w:r>
-                          <w:r>
-                            <w:rPr>
-                              <w:rFonts w:asciiTheme="majorHAnsi" w:hAnsiTheme="majorHAnsi" w:cstheme="majorHAnsi"/>
-                              <w:lang w:val="ja-JP"/>
-                            </w:rPr>
-                            <w:t xml:space="preserve">/ </w:t>
+                            <w:t xml:space="preserve"> / </w:t>
                           </w:r>
                           <w:r>
                             <w:rPr>
@@ -1741,14 +1732,7 @@
                         <w:rFonts w:asciiTheme="majorHAnsi" w:hAnsiTheme="majorHAnsi" w:cstheme="majorHAnsi"/>
                         <w:lang w:val="ja-JP"/>
                       </w:rPr>
-                      <w:t xml:space="preserve"> </w:t>
-                    </w:r>
-                    <w:r>
-                      <w:rPr>
-                        <w:rFonts w:asciiTheme="majorHAnsi" w:hAnsiTheme="majorHAnsi" w:cstheme="majorHAnsi"/>
-                        <w:lang w:val="ja-JP"/>
-                      </w:rPr>
-                      <w:t xml:space="preserve">/ </w:t>
+                      <w:t xml:space="preserve"> / </w:t>
                     </w:r>
                     <w:r>
                       <w:rPr>
@@ -1856,16 +1840,8 @@
       <w:rPr>
         <w:rFonts w:ascii="Meiryo UI" w:eastAsia="Meiryo UI" w:hAnsi="Meiryo UI" w:cs="Meiryo UI"/>
       </w:rPr>
-      <w:t>@</w:t>
+      <w:t>@IbrahimAtLinux</w:t>
     </w:r>
-    <w:proofErr w:type="spellStart"/>
-    <w:r>
-      <w:rPr>
-        <w:rFonts w:ascii="Meiryo UI" w:eastAsia="Meiryo UI" w:hAnsi="Meiryo UI" w:cs="Meiryo UI"/>
-      </w:rPr>
-      <w:t>IbrahimAtLinux</w:t>
-    </w:r>
-    <w:proofErr w:type="spellEnd"/>
   </w:p>
 </w:ftr>
 </file>
@@ -1914,35 +1890,7 @@
           <w:rFonts w:ascii="メイリオ" w:eastAsia="メイリオ" w:hAnsi="メイリオ" w:cs="メイリオ" w:hint="eastAsia"/>
           <w:sz w:val="12"/>
         </w:rPr>
-        <w:t>スニペットとは、一般的には「切れ端」「断片」という意味の英語</w:t>
-      </w:r>
-      <w:r>
-        <w:rPr>
-          <w:rFonts w:ascii="メイリオ" w:eastAsia="メイリオ" w:hAnsi="メイリオ" w:cs="メイリオ" w:hint="eastAsia"/>
-          <w:sz w:val="12"/>
-        </w:rPr>
-        <w:t>である。</w:t>
-      </w:r>
-      <w:r>
-        <w:rPr>
-          <w:rFonts w:ascii="メイリオ" w:eastAsia="メイリオ" w:hAnsi="メイリオ" w:cs="メイリオ" w:hint="eastAsia"/>
-          <w:sz w:val="12"/>
-        </w:rPr>
-        <w:t>IT用語としては、プログラミング言語の中で簡単に切り貼りして再利用できる部分のこと、</w:t>
-      </w:r>
-      <w:r>
-        <w:rPr>
-          <w:rFonts w:ascii="メイリオ" w:eastAsia="メイリオ" w:hAnsi="メイリオ" w:cs="メイリオ" w:hint="eastAsia"/>
-          <w:sz w:val="12"/>
-        </w:rPr>
-        <w:t>（中略）</w:t>
-      </w:r>
-      <w:r>
-        <w:rPr>
-          <w:rFonts w:ascii="メイリオ" w:eastAsia="メイリオ" w:hAnsi="メイリオ" w:cs="メイリオ" w:hint="eastAsia"/>
-          <w:sz w:val="12"/>
-        </w:rPr>
-        <w:t>プログラムを作成する際には、しばしば、頻繁に利用する同じ記述の繰り返しや、微妙な変更を加えるだけで使うことができそうなパターンに遭遇する。そのようなパターンをスニペットとして登録しておくと、一塊のコードを呼び出して貼り付けることで簡単に記述できるようになる。（</w:t>
+        <w:t>（</w:t>
       </w:r>
       <w:hyperlink r:id="rId1" w:history="1">
         <w:r>
@@ -1961,6 +1909,57 @@
         </w:rPr>
         <w:t>から）</w:t>
       </w:r>
+      <w:r>
+        <w:rPr>
+          <w:rFonts w:ascii="メイリオ" w:eastAsia="メイリオ" w:hAnsi="メイリオ" w:cs="メイリオ" w:hint="eastAsia"/>
+          <w:sz w:val="12"/>
+        </w:rPr>
+        <w:t>「</w:t>
+      </w:r>
+      <w:r>
+        <w:rPr>
+          <w:rFonts w:ascii="メイリオ" w:eastAsia="メイリオ" w:hAnsi="メイリオ" w:cs="メイリオ" w:hint="eastAsia"/>
+          <w:sz w:val="12"/>
+        </w:rPr>
+        <w:t>スニペットとは、一般的には「切れ端」「断片」という意味の英語</w:t>
+      </w:r>
+      <w:r>
+        <w:rPr>
+          <w:rFonts w:ascii="メイリオ" w:eastAsia="メイリオ" w:hAnsi="メイリオ" w:cs="メイリオ" w:hint="eastAsia"/>
+          <w:sz w:val="12"/>
+        </w:rPr>
+        <w:t>である。</w:t>
+      </w:r>
+      <w:r>
+        <w:rPr>
+          <w:rFonts w:ascii="メイリオ" w:eastAsia="メイリオ" w:hAnsi="メイリオ" w:cs="メイリオ" w:hint="eastAsia"/>
+          <w:sz w:val="12"/>
+        </w:rPr>
+        <w:t>IT用語としては、プログラミング言語の中で簡単に切り貼りして再利用できる部分のこと、</w:t>
+      </w:r>
+      <w:r>
+        <w:rPr>
+          <w:rFonts w:ascii="メイリオ" w:eastAsia="メイリオ" w:hAnsi="メイリオ" w:cs="メイリオ" w:hint="eastAsia"/>
+          <w:sz w:val="12"/>
+        </w:rPr>
+        <w:t>（中略）</w:t>
+      </w:r>
+      <w:r>
+        <w:rPr>
+          <w:rFonts w:ascii="メイリオ" w:eastAsia="メイリオ" w:hAnsi="メイリオ" w:cs="メイリオ" w:hint="eastAsia"/>
+          <w:sz w:val="12"/>
+        </w:rPr>
+        <w:t>プログラムを作成する際には、しばしば、頻繁に利用する同じ記述の繰り返しや、微妙な変更を加えるだけで使うことができそうなパターンに遭遇する。そのようなパターンをスニペットとして登録しておくと、一塊のコードを呼び出して貼り付けることで簡単に記述できるようになる。</w:t>
+      </w:r>
+      <w:r>
+        <w:rPr>
+          <w:rFonts w:ascii="メイリオ" w:eastAsia="メイリオ" w:hAnsi="メイリオ" w:cs="メイリオ" w:hint="eastAsia"/>
+          <w:sz w:val="12"/>
+        </w:rPr>
+        <w:t>」</w:t>
+      </w:r>
+      <w:bookmarkStart w:id="0" w:name="_GoBack"/>
+      <w:bookmarkEnd w:id="0"/>
     </w:p>
   </w:footnote>
 </w:footnotes>
@@ -3197,7 +3196,7 @@
 </file>
 
 <file path=customXml/itemProps1.xml><?xml version="1.0" encoding="utf-8"?>
-<ds:datastoreItem xmlns:ds="http://schemas.openxmlformats.org/officeDocument/2006/customXml" ds:itemID="{62C6713F-CD8C-4E14-B4C1-73A7C5868D40}">
+<ds:datastoreItem xmlns:ds="http://schemas.openxmlformats.org/officeDocument/2006/customXml" ds:itemID="{FCB702B6-CE5D-409D-AE8C-9A49E5118E78}">
   <ds:schemaRefs>
     <ds:schemaRef ds:uri="http://schemas.openxmlformats.org/officeDocument/2006/bibliography"/>
   </ds:schemaRefs>

</xml_diff>